<commit_message>
Added Documentaion with Concepts and Modularity
</commit_message>
<xml_diff>
--- a/Locked Me Documetation.docx
+++ b/Locked Me Documetation.docx
@@ -25,20 +25,50 @@
       </w:r>
     </w:p>
     <w:p>
-      <w:r>
+      <w:pPr>
+        <w:rPr>
+          <w:b/>
+          <w:bCs/>
+          <w:sz w:val="32"/>
+          <w:szCs w:val="32"/>
+        </w:rPr>
+      </w:pPr>
+      <w:r>
+        <w:rPr>
+          <w:b/>
+          <w:bCs/>
+          <w:sz w:val="32"/>
+          <w:szCs w:val="32"/>
+        </w:rPr>
         <w:t>1</w:t>
       </w:r>
       <w:r>
         <w:rPr>
+          <w:b/>
+          <w:bCs/>
+          <w:sz w:val="32"/>
+          <w:szCs w:val="32"/>
           <w:vertAlign w:val="superscript"/>
         </w:rPr>
         <w:t>st</w:t>
       </w:r>
       <w:r>
+        <w:rPr>
+          <w:b/>
+          <w:bCs/>
+          <w:sz w:val="32"/>
+          <w:szCs w:val="32"/>
+        </w:rPr>
         <w:t xml:space="preserve"> </w:t>
       </w:r>
       <w:proofErr w:type="gramStart"/>
       <w:r>
+        <w:rPr>
+          <w:b/>
+          <w:bCs/>
+          <w:sz w:val="32"/>
+          <w:szCs w:val="32"/>
+        </w:rPr>
         <w:t>Sprint:-</w:t>
       </w:r>
       <w:proofErr w:type="gramEnd"/>
@@ -76,24 +106,60 @@
     </w:p>
     <w:p/>
     <w:p>
-      <w:r>
+      <w:pPr>
+        <w:rPr>
+          <w:b/>
+          <w:bCs/>
+          <w:sz w:val="32"/>
+          <w:szCs w:val="32"/>
+        </w:rPr>
+      </w:pPr>
+      <w:r>
+        <w:rPr>
+          <w:b/>
+          <w:bCs/>
+          <w:sz w:val="32"/>
+          <w:szCs w:val="32"/>
+        </w:rPr>
         <w:t>2</w:t>
       </w:r>
       <w:r>
         <w:rPr>
+          <w:b/>
+          <w:bCs/>
+          <w:sz w:val="32"/>
+          <w:szCs w:val="32"/>
           <w:vertAlign w:val="superscript"/>
         </w:rPr>
         <w:t>nd</w:t>
       </w:r>
       <w:r>
+        <w:rPr>
+          <w:b/>
+          <w:bCs/>
+          <w:sz w:val="32"/>
+          <w:szCs w:val="32"/>
+        </w:rPr>
         <w:t xml:space="preserve"> </w:t>
       </w:r>
       <w:proofErr w:type="gramStart"/>
       <w:r>
+        <w:rPr>
+          <w:b/>
+          <w:bCs/>
+          <w:sz w:val="32"/>
+          <w:szCs w:val="32"/>
+        </w:rPr>
         <w:t>Sprint:-</w:t>
       </w:r>
       <w:proofErr w:type="gramEnd"/>
       <w:r>
+        <w:rPr>
+          <w:b/>
+          <w:bCs/>
+          <w:sz w:val="32"/>
+          <w:szCs w:val="32"/>
+        </w:rPr>
         <w:t xml:space="preserve">  </w:t>
       </w:r>
     </w:p>
@@ -118,13 +184,42 @@
       </w:r>
     </w:p>
     <w:p/>
-    <w:p/>
-    <w:p>
-      <w:r>
+    <w:p>
+      <w:pPr>
+        <w:rPr>
+          <w:b/>
+          <w:bCs/>
+          <w:sz w:val="32"/>
+          <w:szCs w:val="32"/>
+        </w:rPr>
+      </w:pPr>
+    </w:p>
+    <w:p>
+      <w:pPr>
+        <w:rPr>
+          <w:b/>
+          <w:bCs/>
+          <w:sz w:val="32"/>
+          <w:szCs w:val="32"/>
+        </w:rPr>
+      </w:pPr>
+      <w:r>
+        <w:rPr>
+          <w:b/>
+          <w:bCs/>
+          <w:sz w:val="32"/>
+          <w:szCs w:val="32"/>
+        </w:rPr>
         <w:t xml:space="preserve">Methods and </w:t>
       </w:r>
       <w:proofErr w:type="gramStart"/>
       <w:r>
+        <w:rPr>
+          <w:b/>
+          <w:bCs/>
+          <w:sz w:val="32"/>
+          <w:szCs w:val="32"/>
+        </w:rPr>
         <w:t>operations:-</w:t>
       </w:r>
       <w:proofErr w:type="gramEnd"/>
@@ -259,14 +354,519 @@
         <w:t xml:space="preserve">- Exit the application. </w:t>
       </w:r>
     </w:p>
-    <w:p/>
-    <w:p>
-      <w:r>
+    <w:p>
+      <w:pPr>
+        <w:rPr>
+          <w:b/>
+          <w:bCs/>
+          <w:sz w:val="32"/>
+          <w:szCs w:val="32"/>
+        </w:rPr>
+      </w:pPr>
+    </w:p>
+    <w:p>
+      <w:pPr>
+        <w:rPr>
+          <w:b/>
+          <w:bCs/>
+          <w:sz w:val="32"/>
+          <w:szCs w:val="32"/>
+        </w:rPr>
+      </w:pPr>
+      <w:r>
+        <w:rPr>
+          <w:b/>
+          <w:bCs/>
+          <w:sz w:val="32"/>
+          <w:szCs w:val="32"/>
+        </w:rPr>
         <w:t>To refer, see the screenshots below</w:t>
       </w:r>
     </w:p>
     <w:p/>
     <w:p/>
+    <w:p/>
+    <w:p>
+      <w:pPr>
+        <w:jc w:val="center"/>
+        <w:rPr>
+          <w:sz w:val="44"/>
+          <w:szCs w:val="44"/>
+        </w:rPr>
+      </w:pPr>
+      <w:r>
+        <w:rPr>
+          <w:sz w:val="44"/>
+          <w:szCs w:val="44"/>
+        </w:rPr>
+        <w:t>Code Module</w:t>
+      </w:r>
+    </w:p>
+    <w:p>
+      <w:pPr>
+        <w:rPr>
+          <w:b/>
+          <w:bCs/>
+          <w:sz w:val="32"/>
+          <w:szCs w:val="32"/>
+        </w:rPr>
+      </w:pPr>
+      <w:r>
+        <w:rPr>
+          <w:b/>
+          <w:bCs/>
+          <w:sz w:val="32"/>
+          <w:szCs w:val="32"/>
+        </w:rPr>
+        <w:t xml:space="preserve">The code was divided into 2 </w:t>
+      </w:r>
+      <w:proofErr w:type="gramStart"/>
+      <w:r>
+        <w:rPr>
+          <w:b/>
+          <w:bCs/>
+          <w:sz w:val="32"/>
+          <w:szCs w:val="32"/>
+        </w:rPr>
+        <w:t>class:-</w:t>
+      </w:r>
+      <w:proofErr w:type="gramEnd"/>
+    </w:p>
+    <w:p>
+      <w:pPr>
+        <w:rPr>
+          <w:b/>
+          <w:bCs/>
+          <w:sz w:val="26"/>
+          <w:szCs w:val="26"/>
+        </w:rPr>
+      </w:pPr>
+      <w:r>
+        <w:rPr>
+          <w:b/>
+          <w:bCs/>
+          <w:sz w:val="26"/>
+          <w:szCs w:val="26"/>
+        </w:rPr>
+        <w:t>1</w:t>
+      </w:r>
+      <w:proofErr w:type="gramStart"/>
+      <w:r>
+        <w:rPr>
+          <w:b/>
+          <w:bCs/>
+          <w:sz w:val="26"/>
+          <w:szCs w:val="26"/>
+          <w:vertAlign w:val="superscript"/>
+        </w:rPr>
+        <w:t>st</w:t>
+      </w:r>
+      <w:r>
+        <w:rPr>
+          <w:b/>
+          <w:bCs/>
+          <w:sz w:val="26"/>
+          <w:szCs w:val="26"/>
+        </w:rPr>
+        <w:t>:-</w:t>
+      </w:r>
+      <w:proofErr w:type="gramEnd"/>
+      <w:r>
+        <w:rPr>
+          <w:b/>
+          <w:bCs/>
+          <w:sz w:val="26"/>
+          <w:szCs w:val="26"/>
+        </w:rPr>
+        <w:t xml:space="preserve"> Main</w:t>
+      </w:r>
+      <w:r>
+        <w:rPr>
+          <w:b/>
+          <w:bCs/>
+          <w:sz w:val="26"/>
+          <w:szCs w:val="26"/>
+        </w:rPr>
+        <w:t xml:space="preserve"> Class</w:t>
+      </w:r>
+    </w:p>
+    <w:p>
+      <w:r>
+        <w:t xml:space="preserve">This class had just one method, </w:t>
+      </w:r>
+      <w:r>
+        <w:rPr>
+          <w:b/>
+          <w:bCs/>
+        </w:rPr>
+        <w:t>main method</w:t>
+      </w:r>
+      <w:r>
+        <w:t xml:space="preserve"> which had the logic to loop and render the content and the interaction part with the user.</w:t>
+      </w:r>
+    </w:p>
+    <w:p>
+      <w:pPr>
+        <w:rPr>
+          <w:b/>
+          <w:bCs/>
+          <w:sz w:val="26"/>
+          <w:szCs w:val="26"/>
+        </w:rPr>
+      </w:pPr>
+      <w:r>
+        <w:rPr>
+          <w:b/>
+          <w:bCs/>
+          <w:sz w:val="26"/>
+          <w:szCs w:val="26"/>
+        </w:rPr>
+        <w:t>2</w:t>
+      </w:r>
+      <w:proofErr w:type="gramStart"/>
+      <w:r>
+        <w:rPr>
+          <w:b/>
+          <w:bCs/>
+          <w:sz w:val="26"/>
+          <w:szCs w:val="26"/>
+          <w:vertAlign w:val="superscript"/>
+        </w:rPr>
+        <w:t>nd</w:t>
+      </w:r>
+      <w:r>
+        <w:rPr>
+          <w:b/>
+          <w:bCs/>
+          <w:sz w:val="26"/>
+          <w:szCs w:val="26"/>
+        </w:rPr>
+        <w:t>:-</w:t>
+      </w:r>
+      <w:proofErr w:type="gramEnd"/>
+      <w:r>
+        <w:rPr>
+          <w:b/>
+          <w:bCs/>
+          <w:sz w:val="26"/>
+          <w:szCs w:val="26"/>
+        </w:rPr>
+        <w:t xml:space="preserve"> Operations</w:t>
+      </w:r>
+      <w:r>
+        <w:rPr>
+          <w:b/>
+          <w:bCs/>
+          <w:sz w:val="26"/>
+          <w:szCs w:val="26"/>
+        </w:rPr>
+        <w:t xml:space="preserve"> Class</w:t>
+      </w:r>
+    </w:p>
+    <w:p>
+      <w:r>
+        <w:t xml:space="preserve">This class had 4 methods </w:t>
+      </w:r>
+      <w:proofErr w:type="spellStart"/>
+      <w:r>
+        <w:rPr>
+          <w:b/>
+          <w:bCs/>
+        </w:rPr>
+        <w:t>createFile</w:t>
+      </w:r>
+      <w:proofErr w:type="spellEnd"/>
+      <w:r>
+        <w:rPr>
+          <w:b/>
+          <w:bCs/>
+        </w:rPr>
+        <w:t xml:space="preserve">, </w:t>
+      </w:r>
+      <w:proofErr w:type="spellStart"/>
+      <w:r>
+        <w:rPr>
+          <w:b/>
+          <w:bCs/>
+        </w:rPr>
+        <w:t>readFile</w:t>
+      </w:r>
+      <w:proofErr w:type="spellEnd"/>
+      <w:r>
+        <w:rPr>
+          <w:b/>
+          <w:bCs/>
+        </w:rPr>
+        <w:t xml:space="preserve">, </w:t>
+      </w:r>
+      <w:proofErr w:type="spellStart"/>
+      <w:r>
+        <w:rPr>
+          <w:b/>
+          <w:bCs/>
+        </w:rPr>
+        <w:t>deleteFile</w:t>
+      </w:r>
+      <w:proofErr w:type="spellEnd"/>
+      <w:r>
+        <w:rPr>
+          <w:b/>
+          <w:bCs/>
+        </w:rPr>
+        <w:t xml:space="preserve"> and </w:t>
+      </w:r>
+      <w:proofErr w:type="spellStart"/>
+      <w:r>
+        <w:rPr>
+          <w:b/>
+          <w:bCs/>
+        </w:rPr>
+        <w:t>listFile</w:t>
+      </w:r>
+      <w:proofErr w:type="spellEnd"/>
+      <w:r>
+        <w:t>. Each method had their task assigned as the name suggests.</w:t>
+      </w:r>
+    </w:p>
+    <w:p>
+      <w:pPr>
+        <w:rPr>
+          <w:sz w:val="32"/>
+          <w:szCs w:val="32"/>
+        </w:rPr>
+      </w:pPr>
+    </w:p>
+    <w:p>
+      <w:pPr>
+        <w:rPr>
+          <w:sz w:val="32"/>
+          <w:szCs w:val="32"/>
+        </w:rPr>
+      </w:pPr>
+      <w:r>
+        <w:rPr>
+          <w:sz w:val="32"/>
+          <w:szCs w:val="32"/>
+        </w:rPr>
+        <w:t xml:space="preserve">Core </w:t>
+      </w:r>
+      <w:proofErr w:type="gramStart"/>
+      <w:r>
+        <w:rPr>
+          <w:sz w:val="32"/>
+          <w:szCs w:val="32"/>
+        </w:rPr>
+        <w:t>concepts:-</w:t>
+      </w:r>
+      <w:proofErr w:type="gramEnd"/>
+      <w:r>
+        <w:rPr>
+          <w:sz w:val="32"/>
+          <w:szCs w:val="32"/>
+        </w:rPr>
+        <w:t xml:space="preserve"> </w:t>
+      </w:r>
+    </w:p>
+    <w:p>
+      <w:r>
+        <w:t xml:space="preserve">The whole application was majorly based on </w:t>
+      </w:r>
+      <w:r>
+        <w:rPr>
+          <w:b/>
+          <w:bCs/>
+        </w:rPr>
+        <w:t>file input output and handling</w:t>
+      </w:r>
+      <w:r>
+        <w:t xml:space="preserve"> operations. I have used </w:t>
+      </w:r>
+      <w:proofErr w:type="spellStart"/>
+      <w:r>
+        <w:rPr>
+          <w:b/>
+          <w:bCs/>
+        </w:rPr>
+        <w:t>BufferedOutputStream</w:t>
+      </w:r>
+      <w:proofErr w:type="spellEnd"/>
+      <w:r>
+        <w:rPr>
+          <w:b/>
+          <w:bCs/>
+        </w:rPr>
+        <w:t xml:space="preserve"> </w:t>
+      </w:r>
+      <w:r>
+        <w:t xml:space="preserve">to write and create the files and </w:t>
+      </w:r>
+      <w:r>
+        <w:rPr>
+          <w:b/>
+          <w:bCs/>
+        </w:rPr>
+        <w:t>Scanner with System.in</w:t>
+      </w:r>
+      <w:r>
+        <w:t xml:space="preserve"> to take input from the users to name and give content to the folder.</w:t>
+      </w:r>
+    </w:p>
+    <w:p>
+      <w:r>
+        <w:t xml:space="preserve"> For reading operations, </w:t>
+      </w:r>
+      <w:r>
+        <w:t>I have</w:t>
+      </w:r>
+      <w:r>
+        <w:rPr>
+          <w:b/>
+          <w:bCs/>
+        </w:rPr>
+        <w:t xml:space="preserve"> Scanner class </w:t>
+      </w:r>
+      <w:r>
+        <w:t xml:space="preserve">with </w:t>
+      </w:r>
+      <w:r>
+        <w:rPr>
+          <w:b/>
+          <w:bCs/>
+        </w:rPr>
+        <w:t>File class</w:t>
+      </w:r>
+      <w:r>
+        <w:t xml:space="preserve"> to render the content of the files. </w:t>
+      </w:r>
+    </w:p>
+    <w:p>
+      <w:r>
+        <w:t xml:space="preserve">For delete method I have used </w:t>
+      </w:r>
+      <w:r>
+        <w:rPr>
+          <w:b/>
+          <w:bCs/>
+        </w:rPr>
+        <w:t>File Class</w:t>
+      </w:r>
+      <w:r>
+        <w:t xml:space="preserve"> and it’s </w:t>
+      </w:r>
+      <w:proofErr w:type="gramStart"/>
+      <w:r>
+        <w:t xml:space="preserve">method </w:t>
+      </w:r>
+      <w:r>
+        <w:rPr>
+          <w:b/>
+          <w:bCs/>
+        </w:rPr>
+        <w:t>.delete</w:t>
+      </w:r>
+      <w:proofErr w:type="gramEnd"/>
+      <w:r>
+        <w:rPr>
+          <w:b/>
+          <w:bCs/>
+        </w:rPr>
+        <w:t>()</w:t>
+      </w:r>
+      <w:r>
+        <w:t xml:space="preserve"> to delete the file name given by the user. </w:t>
+      </w:r>
+    </w:p>
+    <w:p>
+      <w:r>
+        <w:t xml:space="preserve">For listing the file I have Used an </w:t>
+      </w:r>
+      <w:r>
+        <w:rPr>
+          <w:b/>
+          <w:bCs/>
+        </w:rPr>
+        <w:t>Array</w:t>
+      </w:r>
+      <w:r>
+        <w:t xml:space="preserve"> to hold the </w:t>
+      </w:r>
+      <w:r>
+        <w:rPr>
+          <w:b/>
+          <w:bCs/>
+        </w:rPr>
+        <w:t>File objects</w:t>
+      </w:r>
+      <w:r>
+        <w:t xml:space="preserve"> </w:t>
+      </w:r>
+      <w:proofErr w:type="gramStart"/>
+      <w:r>
+        <w:t>and  render</w:t>
+      </w:r>
+      <w:proofErr w:type="gramEnd"/>
+      <w:r>
+        <w:t xml:space="preserve"> it by </w:t>
+      </w:r>
+      <w:proofErr w:type="spellStart"/>
+      <w:r>
+        <w:rPr>
+          <w:b/>
+          <w:bCs/>
+        </w:rPr>
+        <w:t>forEach</w:t>
+      </w:r>
+      <w:proofErr w:type="spellEnd"/>
+      <w:r>
+        <w:rPr>
+          <w:b/>
+          <w:bCs/>
+        </w:rPr>
+        <w:t xml:space="preserve"> method</w:t>
+      </w:r>
+      <w:r>
+        <w:t>.</w:t>
+      </w:r>
+    </w:p>
+    <w:p>
+      <w:r>
+        <w:rPr>
+          <w:b/>
+          <w:bCs/>
+        </w:rPr>
+        <w:t>While loop</w:t>
+      </w:r>
+      <w:r>
+        <w:t xml:space="preserve"> is used to loop the code as many times as user wants to perform the operations and </w:t>
+      </w:r>
+      <w:r>
+        <w:rPr>
+          <w:b/>
+          <w:bCs/>
+        </w:rPr>
+        <w:t>if, else if statements</w:t>
+      </w:r>
+      <w:r>
+        <w:t xml:space="preserve"> has been used to call any method based on the user input.</w:t>
+      </w:r>
+    </w:p>
+    <w:p/>
+    <w:p/>
+    <w:p>
+      <w:pPr>
+        <w:rPr>
+          <w:sz w:val="32"/>
+          <w:szCs w:val="32"/>
+        </w:rPr>
+      </w:pPr>
+      <w:r>
+        <w:rPr>
+          <w:sz w:val="32"/>
+          <w:szCs w:val="32"/>
+        </w:rPr>
+        <w:t>Refer images below to see the code snippets</w:t>
+      </w:r>
+    </w:p>
     <w:p/>
     <w:p>
       <w:r>
@@ -373,123 +973,6 @@
     <w:p/>
     <w:p/>
     <w:p/>
-    <w:p/>
-    <w:p/>
-    <w:p/>
-    <w:p/>
-    <w:p>
-      <w:pPr>
-        <w:jc w:val="center"/>
-        <w:rPr>
-          <w:sz w:val="44"/>
-          <w:szCs w:val="44"/>
-        </w:rPr>
-      </w:pPr>
-      <w:r>
-        <w:rPr>
-          <w:sz w:val="44"/>
-          <w:szCs w:val="44"/>
-        </w:rPr>
-        <w:lastRenderedPageBreak/>
-        <w:t>Code Module</w:t>
-      </w:r>
-    </w:p>
-    <w:p>
-      <w:r>
-        <w:t xml:space="preserve">The code was divided into 2 </w:t>
-      </w:r>
-      <w:proofErr w:type="gramStart"/>
-      <w:r>
-        <w:t>class:-</w:t>
-      </w:r>
-      <w:proofErr w:type="gramEnd"/>
-    </w:p>
-    <w:p>
-      <w:r>
-        <w:t>1</w:t>
-      </w:r>
-      <w:proofErr w:type="gramStart"/>
-      <w:r>
-        <w:rPr>
-          <w:vertAlign w:val="superscript"/>
-        </w:rPr>
-        <w:t>st</w:t>
-      </w:r>
-      <w:r>
-        <w:t>:-</w:t>
-      </w:r>
-      <w:proofErr w:type="gramEnd"/>
-      <w:r>
-        <w:t xml:space="preserve"> Main</w:t>
-      </w:r>
-    </w:p>
-    <w:p>
-      <w:r>
-        <w:t>This class had just one method, main method which had the logic to loop and render the content and the interaction part with the user.</w:t>
-      </w:r>
-    </w:p>
-    <w:p>
-      <w:r>
-        <w:t>2</w:t>
-      </w:r>
-      <w:proofErr w:type="gramStart"/>
-      <w:r>
-        <w:rPr>
-          <w:vertAlign w:val="superscript"/>
-        </w:rPr>
-        <w:t>nd</w:t>
-      </w:r>
-      <w:r>
-        <w:t>:-</w:t>
-      </w:r>
-      <w:proofErr w:type="gramEnd"/>
-      <w:r>
-        <w:t xml:space="preserve"> Operations</w:t>
-      </w:r>
-    </w:p>
-    <w:p>
-      <w:r>
-        <w:t xml:space="preserve">This class had 4 methods </w:t>
-      </w:r>
-      <w:proofErr w:type="spellStart"/>
-      <w:r>
-        <w:t>createFile</w:t>
-      </w:r>
-      <w:proofErr w:type="spellEnd"/>
-      <w:r>
-        <w:t xml:space="preserve">, </w:t>
-      </w:r>
-      <w:proofErr w:type="spellStart"/>
-      <w:r>
-        <w:t>readFile</w:t>
-      </w:r>
-      <w:proofErr w:type="spellEnd"/>
-      <w:r>
-        <w:t xml:space="preserve">, </w:t>
-      </w:r>
-      <w:proofErr w:type="spellStart"/>
-      <w:r>
-        <w:t>deleteFile</w:t>
-      </w:r>
-      <w:proofErr w:type="spellEnd"/>
-      <w:r>
-        <w:t xml:space="preserve"> and </w:t>
-      </w:r>
-      <w:proofErr w:type="spellStart"/>
-      <w:r>
-        <w:t>listFile</w:t>
-      </w:r>
-      <w:proofErr w:type="spellEnd"/>
-      <w:r>
-        <w:t>. Each method had their task assigned as the name suggests.</w:t>
-      </w:r>
-    </w:p>
-    <w:p/>
-    <w:p>
-      <w:r>
-        <w:t>Refer images below to see the code snippets</w:t>
-      </w:r>
-    </w:p>
     <w:p/>
     <w:p/>
     <w:p/>

</xml_diff>